<commit_message>
Added a arduino millis equivalent to make non-blocking delays
</commit_message>
<xml_diff>
--- a/docs/logbog.docx
+++ b/docs/logbog.docx
@@ -130,12 +130,7 @@
       </w:r>
       <w:proofErr w:type="spellEnd"/>
       <w:r>
-        <w:t xml:space="preserve"> fil som lader mig eksportere autogener</w:t>
-      </w:r>
-      <w:bookmarkStart w:id="0" w:name="_GoBack"/>
-      <w:bookmarkEnd w:id="0"/>
-      <w:r>
-        <w:t>et dokumentation fra sourcekode til HTML.</w:t>
+        <w:t xml:space="preserve"> fil som lader mig eksportere autogeneret dokumentation fra sourcekode til HTML.</w:t>
       </w:r>
     </w:p>
     <w:p>
@@ -156,6 +151,20 @@
       <w:proofErr w:type="spellEnd"/>
       <w:r>
         <w:t xml:space="preserve"> versions styring, men det er nu implementeret.</w:t>
+      </w:r>
+      <w:r>
+        <w:t xml:space="preserve"> (</w:t>
+      </w:r>
+      <w:hyperlink r:id="rId7" w:history="1">
+        <w:r>
+          <w:rPr>
+            <w:rStyle w:val="Hyperlink"/>
+          </w:rPr>
+          <w:t>https://github.com/Pjort/H3-Embed-II-Greenhouse</w:t>
+        </w:r>
+      </w:hyperlink>
+      <w:r>
+        <w:t>)</w:t>
       </w:r>
     </w:p>
     <w:p>
@@ -191,7 +200,7 @@
                     </pic:cNvPicPr>
                   </pic:nvPicPr>
                   <pic:blipFill rotWithShape="1">
-                    <a:blip r:embed="rId7" cstate="print">
+                    <a:blip r:embed="rId8" cstate="print">
                       <a:extLst>
                         <a:ext uri="{28A0092B-C50C-407E-A947-70E740481C1C}">
                           <a14:useLocalDpi xmlns:a14="http://schemas.microsoft.com/office/drawing/2010/main" val="0"/>
@@ -225,10 +234,46 @@
           </wp:inline>
         </w:drawing>
       </w:r>
+      <w:r>
+        <w:br/>
+      </w:r>
+    </w:p>
+    <w:p>
+      <w:pPr>
+        <w:pStyle w:val="Listeafsnit"/>
+        <w:numPr>
+          <w:ilvl w:val="0"/>
+          <w:numId w:val="2"/>
+        </w:numPr>
+      </w:pPr>
+      <w:r>
+        <w:t>Har fået non-</w:t>
+      </w:r>
+      <w:proofErr w:type="spellStart"/>
+      <w:r>
+        <w:t>blocking</w:t>
+      </w:r>
+      <w:proofErr w:type="spellEnd"/>
+      <w:r>
+        <w:t xml:space="preserve"> </w:t>
+      </w:r>
+      <w:proofErr w:type="spellStart"/>
+      <w:r>
+        <w:t>se</w:t>
+      </w:r>
+      <w:bookmarkStart w:id="0" w:name="_GoBack"/>
+      <w:bookmarkEnd w:id="0"/>
+      <w:r>
+        <w:t>rial</w:t>
+      </w:r>
+      <w:proofErr w:type="spellEnd"/>
+      <w:r>
+        <w:t xml:space="preserve"> forbindelse til at virke.</w:t>
+      </w:r>
     </w:p>
     <w:p/>
     <w:sectPr>
-      <w:headerReference w:type="default" r:id="rId8"/>
+      <w:headerReference w:type="default" r:id="rId9"/>
       <w:pgSz w:w="11906" w:h="16838"/>
       <w:pgMar w:top="1701" w:right="1134" w:bottom="1701" w:left="1134" w:header="708" w:footer="708" w:gutter="0"/>
       <w:cols w:space="708"/>
@@ -1119,6 +1164,29 @@
       <w:contextualSpacing/>
     </w:pPr>
   </w:style>
+  <w:style w:type="character" w:styleId="Hyperlink">
+    <w:name w:val="Hyperlink"/>
+    <w:basedOn w:val="Standardskrifttypeiafsnit"/>
+    <w:uiPriority w:val="99"/>
+    <w:unhideWhenUsed/>
+    <w:rsid w:val="00805374"/>
+    <w:rPr>
+      <w:color w:val="0563C1" w:themeColor="hyperlink"/>
+      <w:u w:val="single"/>
+    </w:rPr>
+  </w:style>
+  <w:style w:type="character" w:styleId="Ulstomtale">
+    <w:name w:val="Unresolved Mention"/>
+    <w:basedOn w:val="Standardskrifttypeiafsnit"/>
+    <w:uiPriority w:val="99"/>
+    <w:semiHidden/>
+    <w:unhideWhenUsed/>
+    <w:rsid w:val="00805374"/>
+    <w:rPr>
+      <w:color w:val="605E5C"/>
+      <w:shd w:val="clear" w:color="auto" w:fill="E1DFDD"/>
+    </w:rPr>
+  </w:style>
 </w:styles>
 </file>
 

</xml_diff>

<commit_message>
Modified serial reader to work better with non-blocking delays
</commit_message>
<xml_diff>
--- a/docs/logbog.docx
+++ b/docs/logbog.docx
@@ -259,17 +259,69 @@
       </w:r>
       <w:proofErr w:type="spellStart"/>
       <w:r>
-        <w:t>se</w:t>
+        <w:t>serial</w:t>
+      </w:r>
+      <w:proofErr w:type="spellEnd"/>
+      <w:r>
+        <w:t xml:space="preserve"> forbindelse til at virke.</w:t>
+      </w:r>
+    </w:p>
+    <w:p>
+      <w:pPr>
+        <w:pStyle w:val="Listeafsnit"/>
+        <w:numPr>
+          <w:ilvl w:val="0"/>
+          <w:numId w:val="2"/>
+        </w:numPr>
+      </w:pPr>
+      <w:r>
+        <w:t>Implementere en</w:t>
+      </w:r>
+      <w:r>
+        <w:t xml:space="preserve"> </w:t>
+      </w:r>
+      <w:proofErr w:type="spellStart"/>
+      <w:r>
+        <w:t>arduino</w:t>
+      </w:r>
+      <w:proofErr w:type="spellEnd"/>
+      <w:r>
+        <w:t xml:space="preserve"> </w:t>
+      </w:r>
+      <w:proofErr w:type="spellStart"/>
+      <w:r>
+        <w:t>millis</w:t>
+      </w:r>
+      <w:proofErr w:type="spellEnd"/>
+      <w:r>
+        <w:t xml:space="preserve"> </w:t>
+      </w:r>
+      <w:proofErr w:type="spellStart"/>
+      <w:r>
+        <w:t>e</w:t>
+      </w:r>
+      <w:r>
+        <w:t>quivalent</w:t>
+      </w:r>
+      <w:proofErr w:type="spellEnd"/>
+      <w:r>
+        <w:t xml:space="preserve"> til at lave non-</w:t>
+      </w:r>
+      <w:proofErr w:type="spellStart"/>
+      <w:r>
+        <w:t>blocking</w:t>
+      </w:r>
+      <w:proofErr w:type="spellEnd"/>
+      <w:r>
+        <w:t xml:space="preserve"> delays</w:t>
       </w:r>
       <w:bookmarkStart w:id="0" w:name="_GoBack"/>
       <w:bookmarkEnd w:id="0"/>
-      <w:r>
-        <w:t>rial</w:t>
-      </w:r>
-      <w:proofErr w:type="spellEnd"/>
-      <w:r>
-        <w:t xml:space="preserve"> forbindelse til at virke.</w:t>
-      </w:r>
+    </w:p>
+    <w:p>
+      <w:pPr>
+        <w:pStyle w:val="Listeafsnit"/>
+      </w:pPr>
     </w:p>
     <w:p/>
     <w:sectPr>

</xml_diff>

<commit_message>
Stores lastet serial input with CR in currentMessage
</commit_message>
<xml_diff>
--- a/docs/logbog.docx
+++ b/docs/logbog.docx
@@ -298,10 +298,7 @@
       </w:r>
       <w:proofErr w:type="spellStart"/>
       <w:r>
-        <w:t>e</w:t>
-      </w:r>
-      <w:r>
-        <w:t>quivalent</w:t>
+        <w:t>equivalent</w:t>
       </w:r>
       <w:proofErr w:type="spellEnd"/>
       <w:r>
@@ -313,7 +310,162 @@
       </w:r>
       <w:proofErr w:type="spellEnd"/>
       <w:r>
-        <w:t xml:space="preserve"> delays</w:t>
+        <w:t xml:space="preserve"> </w:t>
+      </w:r>
+      <w:proofErr w:type="spellStart"/>
+      <w:r>
+        <w:t>delays</w:t>
+      </w:r>
+      <w:proofErr w:type="spellEnd"/>
+    </w:p>
+    <w:p>
+      <w:pPr>
+        <w:pStyle w:val="Overskrift2"/>
+      </w:pPr>
+      <w:r>
+        <w:t>13-01-2021</w:t>
+      </w:r>
+    </w:p>
+    <w:p>
+      <w:pPr>
+        <w:pStyle w:val="Listeafsnit"/>
+        <w:numPr>
+          <w:ilvl w:val="0"/>
+          <w:numId w:val="3"/>
+        </w:numPr>
+      </w:pPr>
+      <w:r>
+        <w:t>Kigget lidt mere på SD.</w:t>
+      </w:r>
+      <w:r>
+        <w:t xml:space="preserve"> Jeg ville gerne bruge SD til at gemme enhedens navn og nummer</w:t>
+      </w:r>
+      <w:r>
+        <w:t xml:space="preserve"> </w:t>
+      </w:r>
+      <w:r>
+        <w:t xml:space="preserve">(en slags </w:t>
+      </w:r>
+      <w:proofErr w:type="spellStart"/>
+      <w:r>
+        <w:t>config</w:t>
+      </w:r>
+      <w:proofErr w:type="spellEnd"/>
+      <w:r>
+        <w:t xml:space="preserve"> fil) og gemme eventuel sensor data.</w:t>
+      </w:r>
+      <w:r>
+        <w:t xml:space="preserve"> Jeg har besluttet at fokusere på det som jeg synes vores udleveret enhed er stærk til, netop det store </w:t>
+      </w:r>
+      <w:proofErr w:type="gramStart"/>
+      <w:r>
+        <w:t>LCD billede</w:t>
+      </w:r>
+      <w:proofErr w:type="gramEnd"/>
+      <w:r>
+        <w:t xml:space="preserve"> med touch.</w:t>
+      </w:r>
+    </w:p>
+    <w:p>
+      <w:pPr>
+        <w:pStyle w:val="Listeafsnit"/>
+        <w:numPr>
+          <w:ilvl w:val="0"/>
+          <w:numId w:val="3"/>
+        </w:numPr>
+      </w:pPr>
+      <w:r>
+        <w:t>Har tilføjet en buffer til min non-</w:t>
+      </w:r>
+      <w:proofErr w:type="spellStart"/>
+      <w:r>
+        <w:t>blocking</w:t>
+      </w:r>
+      <w:proofErr w:type="spellEnd"/>
+      <w:r>
+        <w:t xml:space="preserve"> </w:t>
+      </w:r>
+      <w:proofErr w:type="spellStart"/>
+      <w:r>
+        <w:t>serial</w:t>
+      </w:r>
+      <w:proofErr w:type="spellEnd"/>
+      <w:r>
+        <w:t xml:space="preserve"> forbindelse, således at den gemmer alle værdier indtil den får et CR.</w:t>
+      </w:r>
+    </w:p>
+    <w:p>
+      <w:pPr>
+        <w:pStyle w:val="Listeafsnit"/>
+        <w:numPr>
+          <w:ilvl w:val="0"/>
+          <w:numId w:val="3"/>
+        </w:numPr>
+      </w:pPr>
+      <w:r>
+        <w:lastRenderedPageBreak/>
+        <w:t>Har været i gang med at overveje hvordan jeg skal opbygge min kode med klasser etc. Således jeg ikke koder mig selv op i et hjørne hvor jeg skal lave nogle dårlige implementeringer.</w:t>
+      </w:r>
+      <w:r>
+        <w:t xml:space="preserve"> </w:t>
+      </w:r>
+      <w:r>
+        <w:t>Overvejer</w:t>
+      </w:r>
+      <w:r>
+        <w:t xml:space="preserve"> derfor at lave noget med en </w:t>
+      </w:r>
+      <w:proofErr w:type="spellStart"/>
+      <w:r>
+        <w:t>state</w:t>
+      </w:r>
+      <w:proofErr w:type="spellEnd"/>
+      <w:r>
+        <w:t xml:space="preserve"> </w:t>
+      </w:r>
+      <w:proofErr w:type="spellStart"/>
+      <w:r>
+        <w:t>machine</w:t>
+      </w:r>
+      <w:proofErr w:type="spellEnd"/>
+      <w:r>
+        <w:t>.</w:t>
+      </w:r>
+    </w:p>
+    <w:p>
+      <w:pPr>
+        <w:pStyle w:val="Listeafsnit"/>
+        <w:numPr>
+          <w:ilvl w:val="0"/>
+          <w:numId w:val="3"/>
+        </w:numPr>
+      </w:pPr>
+      <w:r>
+        <w:t>Udkast til en ”</w:t>
+      </w:r>
+      <w:proofErr w:type="spellStart"/>
+      <w:r>
+        <w:t>main</w:t>
+      </w:r>
+      <w:proofErr w:type="spellEnd"/>
+      <w:r>
+        <w:t xml:space="preserve">” </w:t>
+      </w:r>
+      <w:proofErr w:type="spellStart"/>
+      <w:r>
+        <w:t>state</w:t>
+      </w:r>
+      <w:proofErr w:type="spellEnd"/>
+      <w:r>
+        <w:t xml:space="preserve"> </w:t>
+      </w:r>
+      <w:proofErr w:type="spellStart"/>
+      <w:r>
+        <w:t>machine</w:t>
+      </w:r>
+      <w:proofErr w:type="spellEnd"/>
+      <w:r>
+        <w:t>:</w:t>
       </w:r>
       <w:bookmarkStart w:id="0" w:name="_GoBack"/>
       <w:bookmarkEnd w:id="0"/>
@@ -322,10 +474,66 @@
       <w:pPr>
         <w:pStyle w:val="Listeafsnit"/>
       </w:pPr>
+      <w:r>
+        <w:rPr>
+          <w:noProof/>
+        </w:rPr>
+        <w:drawing>
+          <wp:inline distT="0" distB="0" distL="0" distR="0" wp14:anchorId="104D3ED5" wp14:editId="492CC4AF">
+            <wp:extent cx="6119495" cy="3781425"/>
+            <wp:effectExtent l="0" t="0" r="0" b="9525"/>
+            <wp:docPr id="2" name="Billede 2"/>
+            <wp:cNvGraphicFramePr>
+              <a:graphicFrameLocks xmlns:a="http://schemas.openxmlformats.org/drawingml/2006/main" noChangeAspect="1"/>
+            </wp:cNvGraphicFramePr>
+            <a:graphic xmlns:a="http://schemas.openxmlformats.org/drawingml/2006/main">
+              <a:graphicData uri="http://schemas.openxmlformats.org/drawingml/2006/picture">
+                <pic:pic xmlns:pic="http://schemas.openxmlformats.org/drawingml/2006/picture">
+                  <pic:nvPicPr>
+                    <pic:cNvPr id="0" name="Picture 1"/>
+                    <pic:cNvPicPr>
+                      <a:picLocks noChangeAspect="1" noChangeArrowheads="1"/>
+                    </pic:cNvPicPr>
+                  </pic:nvPicPr>
+                  <pic:blipFill rotWithShape="1">
+                    <a:blip r:embed="rId9" cstate="print">
+                      <a:extLst>
+                        <a:ext uri="{28A0092B-C50C-407E-A947-70E740481C1C}">
+                          <a14:useLocalDpi xmlns:a14="http://schemas.microsoft.com/office/drawing/2010/main" val="0"/>
+                        </a:ext>
+                      </a:extLst>
+                    </a:blip>
+                    <a:srcRect t="10791" b="6818"/>
+                    <a:stretch/>
+                  </pic:blipFill>
+                  <pic:spPr bwMode="auto">
+                    <a:xfrm>
+                      <a:off x="0" y="0"/>
+                      <a:ext cx="6120130" cy="3781817"/>
+                    </a:xfrm>
+                    <a:prstGeom prst="rect">
+                      <a:avLst/>
+                    </a:prstGeom>
+                    <a:noFill/>
+                    <a:ln>
+                      <a:noFill/>
+                    </a:ln>
+                    <a:extLst>
+                      <a:ext uri="{53640926-AAD7-44D8-BBD7-CCE9431645EC}">
+                        <a14:shadowObscured xmlns:a14="http://schemas.microsoft.com/office/drawing/2010/main"/>
+                      </a:ext>
+                    </a:extLst>
+                  </pic:spPr>
+                </pic:pic>
+              </a:graphicData>
+            </a:graphic>
+          </wp:inline>
+        </w:drawing>
+      </w:r>
     </w:p>
     <w:p/>
     <w:sectPr>
-      <w:headerReference w:type="default" r:id="rId9"/>
+      <w:headerReference w:type="default" r:id="rId10"/>
       <w:pgSz w:w="11906" w:h="16838"/>
       <w:pgMar w:top="1701" w:right="1134" w:bottom="1701" w:left="1134" w:header="708" w:footer="708" w:gutter="0"/>
       <w:cols w:space="708"/>
@@ -399,10 +607,7 @@
     </w:r>
     <w:r>
       <w:tab/>
-      <w:t>H3-</w:t>
-    </w:r>
-    <w:r>
-      <w:t>Embed II</w:t>
+      <w:t>H3-Embed II</w:t>
     </w:r>
   </w:p>
   <w:p>
@@ -417,8 +622,6 @@
     </w:r>
     <w:r>
       <w:tab/>
-    </w:r>
-    <w:r>
       <w:t>Case 2 - Greenhouse</w:t>
     </w:r>
   </w:p>
@@ -658,11 +861,127 @@
       </w:rPr>
     </w:lvl>
   </w:abstractNum>
+  <w:abstractNum w:abstractNumId="2" w15:restartNumberingAfterBreak="0">
+    <w:nsid w:val="58B274A9"/>
+    <w:multiLevelType w:val="hybridMultilevel"/>
+    <w:tmpl w:val="932EE108"/>
+    <w:lvl w:ilvl="0" w:tplc="04060001">
+      <w:start w:val="1"/>
+      <w:numFmt w:val="bullet"/>
+      <w:lvlText w:val=""/>
+      <w:lvlJc w:val="left"/>
+      <w:pPr>
+        <w:ind w:left="720" w:hanging="360"/>
+      </w:pPr>
+      <w:rPr>
+        <w:rFonts w:ascii="Symbol" w:hAnsi="Symbol" w:hint="default"/>
+      </w:rPr>
+    </w:lvl>
+    <w:lvl w:ilvl="1" w:tplc="04060003" w:tentative="1">
+      <w:start w:val="1"/>
+      <w:numFmt w:val="bullet"/>
+      <w:lvlText w:val="o"/>
+      <w:lvlJc w:val="left"/>
+      <w:pPr>
+        <w:ind w:left="1440" w:hanging="360"/>
+      </w:pPr>
+      <w:rPr>
+        <w:rFonts w:ascii="Courier New" w:hAnsi="Courier New" w:cs="Courier New" w:hint="default"/>
+      </w:rPr>
+    </w:lvl>
+    <w:lvl w:ilvl="2" w:tplc="04060005" w:tentative="1">
+      <w:start w:val="1"/>
+      <w:numFmt w:val="bullet"/>
+      <w:lvlText w:val=""/>
+      <w:lvlJc w:val="left"/>
+      <w:pPr>
+        <w:ind w:left="2160" w:hanging="360"/>
+      </w:pPr>
+      <w:rPr>
+        <w:rFonts w:ascii="Wingdings" w:hAnsi="Wingdings" w:hint="default"/>
+      </w:rPr>
+    </w:lvl>
+    <w:lvl w:ilvl="3" w:tplc="04060001" w:tentative="1">
+      <w:start w:val="1"/>
+      <w:numFmt w:val="bullet"/>
+      <w:lvlText w:val=""/>
+      <w:lvlJc w:val="left"/>
+      <w:pPr>
+        <w:ind w:left="2880" w:hanging="360"/>
+      </w:pPr>
+      <w:rPr>
+        <w:rFonts w:ascii="Symbol" w:hAnsi="Symbol" w:hint="default"/>
+      </w:rPr>
+    </w:lvl>
+    <w:lvl w:ilvl="4" w:tplc="04060003" w:tentative="1">
+      <w:start w:val="1"/>
+      <w:numFmt w:val="bullet"/>
+      <w:lvlText w:val="o"/>
+      <w:lvlJc w:val="left"/>
+      <w:pPr>
+        <w:ind w:left="3600" w:hanging="360"/>
+      </w:pPr>
+      <w:rPr>
+        <w:rFonts w:ascii="Courier New" w:hAnsi="Courier New" w:cs="Courier New" w:hint="default"/>
+      </w:rPr>
+    </w:lvl>
+    <w:lvl w:ilvl="5" w:tplc="04060005" w:tentative="1">
+      <w:start w:val="1"/>
+      <w:numFmt w:val="bullet"/>
+      <w:lvlText w:val=""/>
+      <w:lvlJc w:val="left"/>
+      <w:pPr>
+        <w:ind w:left="4320" w:hanging="360"/>
+      </w:pPr>
+      <w:rPr>
+        <w:rFonts w:ascii="Wingdings" w:hAnsi="Wingdings" w:hint="default"/>
+      </w:rPr>
+    </w:lvl>
+    <w:lvl w:ilvl="6" w:tplc="04060001" w:tentative="1">
+      <w:start w:val="1"/>
+      <w:numFmt w:val="bullet"/>
+      <w:lvlText w:val=""/>
+      <w:lvlJc w:val="left"/>
+      <w:pPr>
+        <w:ind w:left="5040" w:hanging="360"/>
+      </w:pPr>
+      <w:rPr>
+        <w:rFonts w:ascii="Symbol" w:hAnsi="Symbol" w:hint="default"/>
+      </w:rPr>
+    </w:lvl>
+    <w:lvl w:ilvl="7" w:tplc="04060003" w:tentative="1">
+      <w:start w:val="1"/>
+      <w:numFmt w:val="bullet"/>
+      <w:lvlText w:val="o"/>
+      <w:lvlJc w:val="left"/>
+      <w:pPr>
+        <w:ind w:left="5760" w:hanging="360"/>
+      </w:pPr>
+      <w:rPr>
+        <w:rFonts w:ascii="Courier New" w:hAnsi="Courier New" w:cs="Courier New" w:hint="default"/>
+      </w:rPr>
+    </w:lvl>
+    <w:lvl w:ilvl="8" w:tplc="04060005" w:tentative="1">
+      <w:start w:val="1"/>
+      <w:numFmt w:val="bullet"/>
+      <w:lvlText w:val=""/>
+      <w:lvlJc w:val="left"/>
+      <w:pPr>
+        <w:ind w:left="6480" w:hanging="360"/>
+      </w:pPr>
+      <w:rPr>
+        <w:rFonts w:ascii="Wingdings" w:hAnsi="Wingdings" w:hint="default"/>
+      </w:rPr>
+    </w:lvl>
+  </w:abstractNum>
   <w:num w:numId="1">
     <w:abstractNumId w:val="0"/>
   </w:num>
   <w:num w:numId="2">
     <w:abstractNumId w:val="1"/>
+  </w:num>
+  <w:num w:numId="3">
+    <w:abstractNumId w:val="2"/>
   </w:num>
 </w:numbering>
 </file>

</xml_diff>

<commit_message>
Added mainScreen draw functions
</commit_message>
<xml_diff>
--- a/docs/logbog.docx
+++ b/docs/logbog.docx
@@ -62,6 +62,7 @@
         <w:t xml:space="preserve"> (resten af dagen gik med dette)</w:t>
       </w:r>
     </w:p>
+    <w:p/>
     <w:p>
       <w:pPr>
         <w:pStyle w:val="Overskrift2"/>
@@ -323,6 +324,10 @@
         <w:pStyle w:val="Overskrift2"/>
       </w:pPr>
       <w:r>
+        <w:br w:type="column"/>
+      </w:r>
+      <w:r>
+        <w:lastRenderedPageBreak/>
         <w:t>13-01-2021</w:t>
       </w:r>
     </w:p>
@@ -403,7 +408,6 @@
         </w:numPr>
       </w:pPr>
       <w:r>
-        <w:lastRenderedPageBreak/>
         <w:t>Har været i gang med at overveje hvordan jeg skal opbygge min kode med klasser etc. Således jeg ikke koder mig selv op i et hjørne hvor jeg skal lave nogle dårlige implementeringer.</w:t>
       </w:r>
       <w:r>
@@ -467,8 +471,6 @@
       <w:r>
         <w:t>:</w:t>
       </w:r>
-      <w:bookmarkStart w:id="0" w:name="_GoBack"/>
-      <w:bookmarkEnd w:id="0"/>
     </w:p>
     <w:p>
       <w:pPr>
@@ -531,9 +533,134 @@
         </w:drawing>
       </w:r>
     </w:p>
-    <w:p/>
+    <w:p>
+      <w:pPr>
+        <w:pStyle w:val="Overskrift2"/>
+      </w:pPr>
+      <w:r>
+        <w:br w:type="column"/>
+      </w:r>
+      <w:r>
+        <w:lastRenderedPageBreak/>
+        <w:t>14-01-2021</w:t>
+      </w:r>
+    </w:p>
+    <w:p>
+      <w:pPr>
+        <w:pStyle w:val="Listeafsnit"/>
+        <w:numPr>
+          <w:ilvl w:val="0"/>
+          <w:numId w:val="4"/>
+        </w:numPr>
+      </w:pPr>
+      <w:r>
+        <w:t xml:space="preserve">Jeg ville begynde på at lave koden til min LCD </w:t>
+      </w:r>
+      <w:proofErr w:type="spellStart"/>
+      <w:r>
+        <w:t>MainScreen</w:t>
+      </w:r>
+      <w:proofErr w:type="spellEnd"/>
+      <w:r>
+        <w:t>, og fandt ud af jeg blev nød til at have en lidt mere håndfast tegning således jeg kunne få en ide om hvilke pixels jeg skulle lægge alting.</w:t>
+      </w:r>
+      <w:r>
+        <w:br/>
+      </w:r>
+      <w:r>
+        <w:rPr>
+          <w:noProof/>
+        </w:rPr>
+        <w:drawing>
+          <wp:inline distT="0" distB="0" distL="0" distR="0" wp14:anchorId="2ACB876B" wp14:editId="129F527B">
+            <wp:extent cx="6120130" cy="3510915"/>
+            <wp:effectExtent l="0" t="0" r="0" b="0"/>
+            <wp:docPr id="3" name="Billede 3"/>
+            <wp:cNvGraphicFramePr>
+              <a:graphicFrameLocks xmlns:a="http://schemas.openxmlformats.org/drawingml/2006/main" noChangeAspect="1"/>
+            </wp:cNvGraphicFramePr>
+            <a:graphic xmlns:a="http://schemas.openxmlformats.org/drawingml/2006/main">
+              <a:graphicData uri="http://schemas.openxmlformats.org/drawingml/2006/picture">
+                <pic:pic xmlns:pic="http://schemas.openxmlformats.org/drawingml/2006/picture">
+                  <pic:nvPicPr>
+                    <pic:cNvPr id="1" name=""/>
+                    <pic:cNvPicPr/>
+                  </pic:nvPicPr>
+                  <pic:blipFill>
+                    <a:blip r:embed="rId10"/>
+                    <a:stretch>
+                      <a:fillRect/>
+                    </a:stretch>
+                  </pic:blipFill>
+                  <pic:spPr>
+                    <a:xfrm>
+                      <a:off x="0" y="0"/>
+                      <a:ext cx="6120130" cy="3510915"/>
+                    </a:xfrm>
+                    <a:prstGeom prst="rect">
+                      <a:avLst/>
+                    </a:prstGeom>
+                  </pic:spPr>
+                </pic:pic>
+              </a:graphicData>
+            </a:graphic>
+          </wp:inline>
+        </w:drawing>
+      </w:r>
+      <w:r>
+        <w:br/>
+        <w:t xml:space="preserve">Eftersom jeg har tegnet det i 480x272 som er LCD displayets opløsning bør alle mine </w:t>
+      </w:r>
+      <w:proofErr w:type="gramStart"/>
+      <w:r>
+        <w:t>font størrelser</w:t>
+      </w:r>
+      <w:proofErr w:type="gramEnd"/>
+      <w:r>
+        <w:t xml:space="preserve"> passe. Jeg tænker dog det bliver en anelse mere pixeleret når det kommer over på displayet, eftersom dette er tegnet i vektor format og kan derfor zoomes uendeligt.</w:t>
+      </w:r>
+    </w:p>
+    <w:p>
+      <w:pPr>
+        <w:pStyle w:val="Listeafsnit"/>
+        <w:numPr>
+          <w:ilvl w:val="0"/>
+          <w:numId w:val="4"/>
+        </w:numPr>
+      </w:pPr>
+      <w:r>
+        <w:t xml:space="preserve">Jeg har fået implementeret det meste </w:t>
+      </w:r>
+      <w:r>
+        <w:t xml:space="preserve">af designet til </w:t>
+      </w:r>
+      <w:proofErr w:type="spellStart"/>
+      <w:r>
+        <w:t>mainscreen</w:t>
+      </w:r>
+      <w:proofErr w:type="spellEnd"/>
+      <w:r>
+        <w:t>, men har lidt tanker om hvordan jeg skal lave diverse små ting så som en dråbe</w:t>
+      </w:r>
+      <w:r>
+        <w:t>, måne</w:t>
+      </w:r>
+      <w:bookmarkStart w:id="0" w:name="_GoBack"/>
+      <w:bookmarkEnd w:id="0"/>
+      <w:r>
+        <w:t xml:space="preserve"> og skyer. Tænker også jeg vil lave noget som kan repræsentere en lampe som tænder/slukker når det er dag og lyset kommer under en </w:t>
+      </w:r>
+      <w:proofErr w:type="spellStart"/>
+      <w:r>
+        <w:t>threshhold</w:t>
+      </w:r>
+      <w:proofErr w:type="spellEnd"/>
+      <w:r>
+        <w:t xml:space="preserve">. </w:t>
+      </w:r>
+    </w:p>
     <w:sectPr>
-      <w:headerReference w:type="default" r:id="rId10"/>
+      <w:headerReference w:type="default" r:id="rId11"/>
       <w:pgSz w:w="11906" w:h="16838"/>
       <w:pgMar w:top="1701" w:right="1134" w:bottom="1701" w:left="1134" w:header="708" w:footer="708" w:gutter="0"/>
       <w:cols w:space="708"/>
@@ -974,6 +1101,119 @@
       </w:rPr>
     </w:lvl>
   </w:abstractNum>
+  <w:abstractNum w:abstractNumId="3" w15:restartNumberingAfterBreak="0">
+    <w:nsid w:val="78076757"/>
+    <w:multiLevelType w:val="hybridMultilevel"/>
+    <w:tmpl w:val="6CFC94A2"/>
+    <w:lvl w:ilvl="0" w:tplc="04060001">
+      <w:start w:val="1"/>
+      <w:numFmt w:val="bullet"/>
+      <w:lvlText w:val=""/>
+      <w:lvlJc w:val="left"/>
+      <w:pPr>
+        <w:ind w:left="720" w:hanging="360"/>
+      </w:pPr>
+      <w:rPr>
+        <w:rFonts w:ascii="Symbol" w:hAnsi="Symbol" w:hint="default"/>
+      </w:rPr>
+    </w:lvl>
+    <w:lvl w:ilvl="1" w:tplc="04060003" w:tentative="1">
+      <w:start w:val="1"/>
+      <w:numFmt w:val="bullet"/>
+      <w:lvlText w:val="o"/>
+      <w:lvlJc w:val="left"/>
+      <w:pPr>
+        <w:ind w:left="1440" w:hanging="360"/>
+      </w:pPr>
+      <w:rPr>
+        <w:rFonts w:ascii="Courier New" w:hAnsi="Courier New" w:cs="Courier New" w:hint="default"/>
+      </w:rPr>
+    </w:lvl>
+    <w:lvl w:ilvl="2" w:tplc="04060005" w:tentative="1">
+      <w:start w:val="1"/>
+      <w:numFmt w:val="bullet"/>
+      <w:lvlText w:val=""/>
+      <w:lvlJc w:val="left"/>
+      <w:pPr>
+        <w:ind w:left="2160" w:hanging="360"/>
+      </w:pPr>
+      <w:rPr>
+        <w:rFonts w:ascii="Wingdings" w:hAnsi="Wingdings" w:hint="default"/>
+      </w:rPr>
+    </w:lvl>
+    <w:lvl w:ilvl="3" w:tplc="04060001" w:tentative="1">
+      <w:start w:val="1"/>
+      <w:numFmt w:val="bullet"/>
+      <w:lvlText w:val=""/>
+      <w:lvlJc w:val="left"/>
+      <w:pPr>
+        <w:ind w:left="2880" w:hanging="360"/>
+      </w:pPr>
+      <w:rPr>
+        <w:rFonts w:ascii="Symbol" w:hAnsi="Symbol" w:hint="default"/>
+      </w:rPr>
+    </w:lvl>
+    <w:lvl w:ilvl="4" w:tplc="04060003" w:tentative="1">
+      <w:start w:val="1"/>
+      <w:numFmt w:val="bullet"/>
+      <w:lvlText w:val="o"/>
+      <w:lvlJc w:val="left"/>
+      <w:pPr>
+        <w:ind w:left="3600" w:hanging="360"/>
+      </w:pPr>
+      <w:rPr>
+        <w:rFonts w:ascii="Courier New" w:hAnsi="Courier New" w:cs="Courier New" w:hint="default"/>
+      </w:rPr>
+    </w:lvl>
+    <w:lvl w:ilvl="5" w:tplc="04060005" w:tentative="1">
+      <w:start w:val="1"/>
+      <w:numFmt w:val="bullet"/>
+      <w:lvlText w:val=""/>
+      <w:lvlJc w:val="left"/>
+      <w:pPr>
+        <w:ind w:left="4320" w:hanging="360"/>
+      </w:pPr>
+      <w:rPr>
+        <w:rFonts w:ascii="Wingdings" w:hAnsi="Wingdings" w:hint="default"/>
+      </w:rPr>
+    </w:lvl>
+    <w:lvl w:ilvl="6" w:tplc="04060001" w:tentative="1">
+      <w:start w:val="1"/>
+      <w:numFmt w:val="bullet"/>
+      <w:lvlText w:val=""/>
+      <w:lvlJc w:val="left"/>
+      <w:pPr>
+        <w:ind w:left="5040" w:hanging="360"/>
+      </w:pPr>
+      <w:rPr>
+        <w:rFonts w:ascii="Symbol" w:hAnsi="Symbol" w:hint="default"/>
+      </w:rPr>
+    </w:lvl>
+    <w:lvl w:ilvl="7" w:tplc="04060003" w:tentative="1">
+      <w:start w:val="1"/>
+      <w:numFmt w:val="bullet"/>
+      <w:lvlText w:val="o"/>
+      <w:lvlJc w:val="left"/>
+      <w:pPr>
+        <w:ind w:left="5760" w:hanging="360"/>
+      </w:pPr>
+      <w:rPr>
+        <w:rFonts w:ascii="Courier New" w:hAnsi="Courier New" w:cs="Courier New" w:hint="default"/>
+      </w:rPr>
+    </w:lvl>
+    <w:lvl w:ilvl="8" w:tplc="04060005" w:tentative="1">
+      <w:start w:val="1"/>
+      <w:numFmt w:val="bullet"/>
+      <w:lvlText w:val=""/>
+      <w:lvlJc w:val="left"/>
+      <w:pPr>
+        <w:ind w:left="6480" w:hanging="360"/>
+      </w:pPr>
+      <w:rPr>
+        <w:rFonts w:ascii="Wingdings" w:hAnsi="Wingdings" w:hint="default"/>
+      </w:rPr>
+    </w:lvl>
+  </w:abstractNum>
   <w:num w:numId="1">
     <w:abstractNumId w:val="0"/>
   </w:num>
@@ -982,6 +1222,9 @@
   </w:num>
   <w:num w:numId="3">
     <w:abstractNumId w:val="2"/>
+  </w:num>
+  <w:num w:numId="4">
+    <w:abstractNumId w:val="3"/>
   </w:num>
 </w:numbering>
 </file>

</xml_diff>

<commit_message>
Added a pixel art dropplet and a moon
</commit_message>
<xml_diff>
--- a/docs/logbog.docx
+++ b/docs/logbog.docx
@@ -645,18 +645,53 @@
       <w:r>
         <w:t>, måne</w:t>
       </w:r>
+      <w:r>
+        <w:t xml:space="preserve"> og skyer. Tænker også jeg vil lave noget som kan repræsentere en lampe som tænder/slukker når det er dag og lyset kommer under en </w:t>
+      </w:r>
+      <w:proofErr w:type="spellStart"/>
+      <w:r>
+        <w:t>threshhold</w:t>
+      </w:r>
+      <w:proofErr w:type="spellEnd"/>
+      <w:r>
+        <w:t xml:space="preserve">. </w:t>
+      </w:r>
+    </w:p>
+    <w:p>
+      <w:pPr>
+        <w:pStyle w:val="Overskrift2"/>
+      </w:pPr>
+      <w:r>
+        <w:t>15-01-2021</w:t>
+      </w:r>
+    </w:p>
+    <w:p>
+      <w:pPr>
+        <w:pStyle w:val="Listeafsnit"/>
+        <w:numPr>
+          <w:ilvl w:val="0"/>
+          <w:numId w:val="5"/>
+        </w:numPr>
+      </w:pPr>
+      <w:r>
+        <w:t>Fredag er en kort dag, og jeg hjalp mine klassekammerater en del med dels seriel forbindelse og noget timing problemer.</w:t>
+      </w:r>
+    </w:p>
+    <w:p>
+      <w:pPr>
+        <w:pStyle w:val="Listeafsnit"/>
+        <w:numPr>
+          <w:ilvl w:val="0"/>
+          <w:numId w:val="5"/>
+        </w:numPr>
+      </w:pPr>
+      <w:r>
+        <w:t xml:space="preserve"> Jeg har også lavet nogle kompliceret grafiske figurer så som  en vand dråbe, sky</w:t>
+      </w:r>
       <w:bookmarkStart w:id="0" w:name="_GoBack"/>
       <w:bookmarkEnd w:id="0"/>
       <w:r>
-        <w:t xml:space="preserve"> og skyer. Tænker også jeg vil lave noget som kan repræsentere en lampe som tænder/slukker når det er dag og lyset kommer under en </w:t>
-      </w:r>
-      <w:proofErr w:type="spellStart"/>
-      <w:r>
-        <w:t>threshhold</w:t>
-      </w:r>
-      <w:proofErr w:type="spellEnd"/>
-      <w:r>
-        <w:t xml:space="preserve">. </w:t>
+        <w:t xml:space="preserve"> og måne.</w:t>
       </w:r>
     </w:p>
     <w:sectPr>
@@ -876,6 +911,119 @@
     </w:lvl>
   </w:abstractNum>
   <w:abstractNum w:abstractNumId="1" w15:restartNumberingAfterBreak="0">
+    <w:nsid w:val="3B2E0F48"/>
+    <w:multiLevelType w:val="hybridMultilevel"/>
+    <w:tmpl w:val="CCC8D332"/>
+    <w:lvl w:ilvl="0" w:tplc="04060001">
+      <w:start w:val="1"/>
+      <w:numFmt w:val="bullet"/>
+      <w:lvlText w:val=""/>
+      <w:lvlJc w:val="left"/>
+      <w:pPr>
+        <w:ind w:left="720" w:hanging="360"/>
+      </w:pPr>
+      <w:rPr>
+        <w:rFonts w:ascii="Symbol" w:hAnsi="Symbol" w:hint="default"/>
+      </w:rPr>
+    </w:lvl>
+    <w:lvl w:ilvl="1" w:tplc="04060003" w:tentative="1">
+      <w:start w:val="1"/>
+      <w:numFmt w:val="bullet"/>
+      <w:lvlText w:val="o"/>
+      <w:lvlJc w:val="left"/>
+      <w:pPr>
+        <w:ind w:left="1440" w:hanging="360"/>
+      </w:pPr>
+      <w:rPr>
+        <w:rFonts w:ascii="Courier New" w:hAnsi="Courier New" w:cs="Courier New" w:hint="default"/>
+      </w:rPr>
+    </w:lvl>
+    <w:lvl w:ilvl="2" w:tplc="04060005" w:tentative="1">
+      <w:start w:val="1"/>
+      <w:numFmt w:val="bullet"/>
+      <w:lvlText w:val=""/>
+      <w:lvlJc w:val="left"/>
+      <w:pPr>
+        <w:ind w:left="2160" w:hanging="360"/>
+      </w:pPr>
+      <w:rPr>
+        <w:rFonts w:ascii="Wingdings" w:hAnsi="Wingdings" w:hint="default"/>
+      </w:rPr>
+    </w:lvl>
+    <w:lvl w:ilvl="3" w:tplc="04060001" w:tentative="1">
+      <w:start w:val="1"/>
+      <w:numFmt w:val="bullet"/>
+      <w:lvlText w:val=""/>
+      <w:lvlJc w:val="left"/>
+      <w:pPr>
+        <w:ind w:left="2880" w:hanging="360"/>
+      </w:pPr>
+      <w:rPr>
+        <w:rFonts w:ascii="Symbol" w:hAnsi="Symbol" w:hint="default"/>
+      </w:rPr>
+    </w:lvl>
+    <w:lvl w:ilvl="4" w:tplc="04060003" w:tentative="1">
+      <w:start w:val="1"/>
+      <w:numFmt w:val="bullet"/>
+      <w:lvlText w:val="o"/>
+      <w:lvlJc w:val="left"/>
+      <w:pPr>
+        <w:ind w:left="3600" w:hanging="360"/>
+      </w:pPr>
+      <w:rPr>
+        <w:rFonts w:ascii="Courier New" w:hAnsi="Courier New" w:cs="Courier New" w:hint="default"/>
+      </w:rPr>
+    </w:lvl>
+    <w:lvl w:ilvl="5" w:tplc="04060005" w:tentative="1">
+      <w:start w:val="1"/>
+      <w:numFmt w:val="bullet"/>
+      <w:lvlText w:val=""/>
+      <w:lvlJc w:val="left"/>
+      <w:pPr>
+        <w:ind w:left="4320" w:hanging="360"/>
+      </w:pPr>
+      <w:rPr>
+        <w:rFonts w:ascii="Wingdings" w:hAnsi="Wingdings" w:hint="default"/>
+      </w:rPr>
+    </w:lvl>
+    <w:lvl w:ilvl="6" w:tplc="04060001" w:tentative="1">
+      <w:start w:val="1"/>
+      <w:numFmt w:val="bullet"/>
+      <w:lvlText w:val=""/>
+      <w:lvlJc w:val="left"/>
+      <w:pPr>
+        <w:ind w:left="5040" w:hanging="360"/>
+      </w:pPr>
+      <w:rPr>
+        <w:rFonts w:ascii="Symbol" w:hAnsi="Symbol" w:hint="default"/>
+      </w:rPr>
+    </w:lvl>
+    <w:lvl w:ilvl="7" w:tplc="04060003" w:tentative="1">
+      <w:start w:val="1"/>
+      <w:numFmt w:val="bullet"/>
+      <w:lvlText w:val="o"/>
+      <w:lvlJc w:val="left"/>
+      <w:pPr>
+        <w:ind w:left="5760" w:hanging="360"/>
+      </w:pPr>
+      <w:rPr>
+        <w:rFonts w:ascii="Courier New" w:hAnsi="Courier New" w:cs="Courier New" w:hint="default"/>
+      </w:rPr>
+    </w:lvl>
+    <w:lvl w:ilvl="8" w:tplc="04060005" w:tentative="1">
+      <w:start w:val="1"/>
+      <w:numFmt w:val="bullet"/>
+      <w:lvlText w:val=""/>
+      <w:lvlJc w:val="left"/>
+      <w:pPr>
+        <w:ind w:left="6480" w:hanging="360"/>
+      </w:pPr>
+      <w:rPr>
+        <w:rFonts w:ascii="Wingdings" w:hAnsi="Wingdings" w:hint="default"/>
+      </w:rPr>
+    </w:lvl>
+  </w:abstractNum>
+  <w:abstractNum w:abstractNumId="2" w15:restartNumberingAfterBreak="0">
     <w:nsid w:val="433A54BD"/>
     <w:multiLevelType w:val="hybridMultilevel"/>
     <w:tmpl w:val="60EEF606"/>
@@ -988,7 +1136,7 @@
       </w:rPr>
     </w:lvl>
   </w:abstractNum>
-  <w:abstractNum w:abstractNumId="2" w15:restartNumberingAfterBreak="0">
+  <w:abstractNum w:abstractNumId="3" w15:restartNumberingAfterBreak="0">
     <w:nsid w:val="58B274A9"/>
     <w:multiLevelType w:val="hybridMultilevel"/>
     <w:tmpl w:val="932EE108"/>
@@ -1101,7 +1249,7 @@
       </w:rPr>
     </w:lvl>
   </w:abstractNum>
-  <w:abstractNum w:abstractNumId="3" w15:restartNumberingAfterBreak="0">
+  <w:abstractNum w:abstractNumId="4" w15:restartNumberingAfterBreak="0">
     <w:nsid w:val="78076757"/>
     <w:multiLevelType w:val="hybridMultilevel"/>
     <w:tmpl w:val="6CFC94A2"/>
@@ -1218,13 +1366,16 @@
     <w:abstractNumId w:val="0"/>
   </w:num>
   <w:num w:numId="2">
-    <w:abstractNumId w:val="1"/>
+    <w:abstractNumId w:val="2"/>
   </w:num>
   <w:num w:numId="3">
-    <w:abstractNumId w:val="2"/>
+    <w:abstractNumId w:val="3"/>
   </w:num>
   <w:num w:numId="4">
-    <w:abstractNumId w:val="3"/>
+    <w:abstractNumId w:val="4"/>
+  </w:num>
+  <w:num w:numId="5">
+    <w:abstractNumId w:val="1"/>
   </w:num>
 </w:numbering>
 </file>

</xml_diff>

<commit_message>
Added statemachine, sensors and data
</commit_message>
<xml_diff>
--- a/docs/logbog.docx
+++ b/docs/logbog.docx
@@ -657,11 +657,16 @@
         <w:t xml:space="preserve">. </w:t>
       </w:r>
     </w:p>
+    <w:p/>
     <w:p>
       <w:pPr>
         <w:pStyle w:val="Overskrift2"/>
       </w:pPr>
       <w:r>
+        <w:br w:type="column"/>
+      </w:r>
+      <w:r>
+        <w:lastRenderedPageBreak/>
         <w:t>15-01-2021</w:t>
       </w:r>
     </w:p>
@@ -686,16 +691,92 @@
         </w:numPr>
       </w:pPr>
       <w:r>
-        <w:t xml:space="preserve"> Jeg har også lavet nogle kompliceret grafiske figurer så som  en vand dråbe, sky</w:t>
+        <w:t xml:space="preserve"> Jeg har også lavet nogle kompliceret grafiske figurer så </w:t>
+      </w:r>
+      <w:proofErr w:type="gramStart"/>
+      <w:r>
+        <w:t>som  en</w:t>
+      </w:r>
+      <w:proofErr w:type="gramEnd"/>
+      <w:r>
+        <w:t xml:space="preserve"> vand dråbe, sky og måne.</w:t>
+      </w:r>
+      <w:r>
+        <w:rPr>
+          <w:noProof/>
+        </w:rPr>
+        <w:t xml:space="preserve"> </w:t>
+      </w:r>
+      <w:r>
+        <w:rPr>
+          <w:noProof/>
+        </w:rPr>
+        <w:br/>
       </w:r>
       <w:bookmarkStart w:id="0" w:name="_GoBack"/>
       <w:bookmarkEnd w:id="0"/>
       <w:r>
-        <w:t xml:space="preserve"> og måne.</w:t>
+        <w:rPr>
+          <w:noProof/>
+        </w:rPr>
+        <w:br/>
+      </w:r>
+      <w:r>
+        <w:rPr>
+          <w:noProof/>
+        </w:rPr>
+        <w:drawing>
+          <wp:inline distT="0" distB="0" distL="0" distR="0" wp14:anchorId="10C7DC77" wp14:editId="5E6177ED">
+            <wp:extent cx="2433235" cy="4945022"/>
+            <wp:effectExtent l="1270" t="0" r="6985" b="6985"/>
+            <wp:docPr id="4" name="Billede 4" descr="Ingen tilgængelig beskrivelse."/>
+            <wp:cNvGraphicFramePr>
+              <a:graphicFrameLocks xmlns:a="http://schemas.openxmlformats.org/drawingml/2006/main" noChangeAspect="1"/>
+            </wp:cNvGraphicFramePr>
+            <a:graphic xmlns:a="http://schemas.openxmlformats.org/drawingml/2006/main">
+              <a:graphicData uri="http://schemas.openxmlformats.org/drawingml/2006/picture">
+                <pic:pic xmlns:pic="http://schemas.openxmlformats.org/drawingml/2006/picture">
+                  <pic:nvPicPr>
+                    <pic:cNvPr id="0" name="Picture 1" descr="Ingen tilgængelig beskrivelse."/>
+                    <pic:cNvPicPr>
+                      <a:picLocks noChangeAspect="1" noChangeArrowheads="1"/>
+                    </pic:cNvPicPr>
+                  </pic:nvPicPr>
+                  <pic:blipFill>
+                    <a:blip r:embed="rId11" cstate="print">
+                      <a:extLst>
+                        <a:ext uri="{28A0092B-C50C-407E-A947-70E740481C1C}">
+                          <a14:useLocalDpi xmlns:a14="http://schemas.microsoft.com/office/drawing/2010/main" val="0"/>
+                        </a:ext>
+                      </a:extLst>
+                    </a:blip>
+                    <a:srcRect/>
+                    <a:stretch>
+                      <a:fillRect/>
+                    </a:stretch>
+                  </pic:blipFill>
+                  <pic:spPr bwMode="auto">
+                    <a:xfrm rot="5400000" flipH="1" flipV="1">
+                      <a:off x="0" y="0"/>
+                      <a:ext cx="2466499" cy="5012623"/>
+                    </a:xfrm>
+                    <a:prstGeom prst="rect">
+                      <a:avLst/>
+                    </a:prstGeom>
+                    <a:noFill/>
+                    <a:ln>
+                      <a:noFill/>
+                    </a:ln>
+                  </pic:spPr>
+                </pic:pic>
+              </a:graphicData>
+            </a:graphic>
+          </wp:inline>
+        </w:drawing>
       </w:r>
     </w:p>
     <w:sectPr>
-      <w:headerReference w:type="default" r:id="rId11"/>
+      <w:headerReference w:type="default" r:id="rId12"/>
       <w:pgSz w:w="11906" w:h="16838"/>
       <w:pgMar w:top="1701" w:right="1134" w:bottom="1701" w:left="1134" w:header="708" w:footer="708" w:gutter="0"/>
       <w:cols w:space="708"/>

</xml_diff>

<commit_message>
Added day/night cycle to LCD
</commit_message>
<xml_diff>
--- a/docs/logbog.docx
+++ b/docs/logbog.docx
@@ -713,8 +713,6 @@
         </w:rPr>
         <w:br/>
       </w:r>
-      <w:bookmarkStart w:id="0" w:name="_GoBack"/>
-      <w:bookmarkEnd w:id="0"/>
       <w:r>
         <w:rPr>
           <w:noProof/>
@@ -775,6 +773,101 @@
         </w:drawing>
       </w:r>
     </w:p>
+    <w:p>
+      <w:pPr>
+        <w:pStyle w:val="Overskrift2"/>
+      </w:pPr>
+      <w:r>
+        <w:t>18-01-2021</w:t>
+      </w:r>
+    </w:p>
+    <w:p>
+      <w:pPr>
+        <w:pStyle w:val="Listeafsnit"/>
+        <w:numPr>
+          <w:ilvl w:val="0"/>
+          <w:numId w:val="6"/>
+        </w:numPr>
+      </w:pPr>
+      <w:r>
+        <w:t xml:space="preserve">Har tilføjet en </w:t>
+      </w:r>
+      <w:proofErr w:type="spellStart"/>
+      <w:r>
+        <w:t>state-machine</w:t>
+      </w:r>
+      <w:proofErr w:type="spellEnd"/>
+    </w:p>
+    <w:p>
+      <w:pPr>
+        <w:pStyle w:val="Listeafsnit"/>
+        <w:numPr>
+          <w:ilvl w:val="0"/>
+          <w:numId w:val="6"/>
+        </w:numPr>
+      </w:pPr>
+      <w:r>
+        <w:t xml:space="preserve">Det har voldt mig en del problemer at læse fra </w:t>
+      </w:r>
+      <w:proofErr w:type="spellStart"/>
+      <w:r>
+        <w:t>serial</w:t>
+      </w:r>
+      <w:proofErr w:type="spellEnd"/>
+      <w:r>
+        <w:t xml:space="preserve"> når jeg kalder inde fra min </w:t>
+      </w:r>
+      <w:proofErr w:type="spellStart"/>
+      <w:r>
+        <w:t>state-machine</w:t>
+      </w:r>
+      <w:proofErr w:type="spellEnd"/>
+      <w:r>
+        <w:t xml:space="preserve">, jeg har brugt rigtig lang tid på at få dette til at virke som jeg ønskede, og sikker på jeg kan finde løsningen hvis jeg kaster mere tid efter det. Men i lyset af afleverings dato er flyttet frem til tirsdag </w:t>
+      </w:r>
+      <w:proofErr w:type="spellStart"/>
+      <w:r>
+        <w:t>kl</w:t>
+      </w:r>
+      <w:proofErr w:type="spellEnd"/>
+      <w:r>
+        <w:t xml:space="preserve"> 12:00 så vælger jeg at gå videre, og lever med at man skal trykke enter 2 gange førend en besked bliver sendt over seriel.</w:t>
+      </w:r>
+    </w:p>
+    <w:p>
+      <w:pPr>
+        <w:pStyle w:val="Listeafsnit"/>
+        <w:numPr>
+          <w:ilvl w:val="0"/>
+          <w:numId w:val="6"/>
+        </w:numPr>
+      </w:pPr>
+      <w:r>
+        <w:t xml:space="preserve">Jeg har lavet en startup </w:t>
+      </w:r>
+      <w:proofErr w:type="spellStart"/>
+      <w:r>
+        <w:t>state</w:t>
+      </w:r>
+      <w:proofErr w:type="spellEnd"/>
+      <w:r>
+        <w:t xml:space="preserve"> som kræver at brugeren skal indtaste et navn og nummer over seriel, indtil dette er gjort bliver selve programmet ikke vist. Senere vil jeg lave at dette kan skippes via touch. Lige nu er der blot en besked på LCD at man skal følge instruktioner v</w:t>
+      </w:r>
+      <w:bookmarkStart w:id="0" w:name="_GoBack"/>
+      <w:bookmarkEnd w:id="0"/>
+      <w:r>
+        <w:t>ia seriel forbindelse.</w:t>
+      </w:r>
+    </w:p>
+    <w:p>
+      <w:pPr>
+        <w:pStyle w:val="Listeafsnit"/>
+        <w:numPr>
+          <w:ilvl w:val="0"/>
+          <w:numId w:val="6"/>
+        </w:numPr>
+      </w:pPr>
+    </w:p>
     <w:sectPr>
       <w:headerReference w:type="default" r:id="rId12"/>
       <w:pgSz w:w="11906" w:h="16838"/>
@@ -1218,6 +1311,119 @@
     </w:lvl>
   </w:abstractNum>
   <w:abstractNum w:abstractNumId="3" w15:restartNumberingAfterBreak="0">
+    <w:nsid w:val="560309C2"/>
+    <w:multiLevelType w:val="hybridMultilevel"/>
+    <w:tmpl w:val="31260588"/>
+    <w:lvl w:ilvl="0" w:tplc="04060001">
+      <w:start w:val="1"/>
+      <w:numFmt w:val="bullet"/>
+      <w:lvlText w:val=""/>
+      <w:lvlJc w:val="left"/>
+      <w:pPr>
+        <w:ind w:left="720" w:hanging="360"/>
+      </w:pPr>
+      <w:rPr>
+        <w:rFonts w:ascii="Symbol" w:hAnsi="Symbol" w:hint="default"/>
+      </w:rPr>
+    </w:lvl>
+    <w:lvl w:ilvl="1" w:tplc="04060003" w:tentative="1">
+      <w:start w:val="1"/>
+      <w:numFmt w:val="bullet"/>
+      <w:lvlText w:val="o"/>
+      <w:lvlJc w:val="left"/>
+      <w:pPr>
+        <w:ind w:left="1440" w:hanging="360"/>
+      </w:pPr>
+      <w:rPr>
+        <w:rFonts w:ascii="Courier New" w:hAnsi="Courier New" w:cs="Courier New" w:hint="default"/>
+      </w:rPr>
+    </w:lvl>
+    <w:lvl w:ilvl="2" w:tplc="04060005" w:tentative="1">
+      <w:start w:val="1"/>
+      <w:numFmt w:val="bullet"/>
+      <w:lvlText w:val=""/>
+      <w:lvlJc w:val="left"/>
+      <w:pPr>
+        <w:ind w:left="2160" w:hanging="360"/>
+      </w:pPr>
+      <w:rPr>
+        <w:rFonts w:ascii="Wingdings" w:hAnsi="Wingdings" w:hint="default"/>
+      </w:rPr>
+    </w:lvl>
+    <w:lvl w:ilvl="3" w:tplc="04060001" w:tentative="1">
+      <w:start w:val="1"/>
+      <w:numFmt w:val="bullet"/>
+      <w:lvlText w:val=""/>
+      <w:lvlJc w:val="left"/>
+      <w:pPr>
+        <w:ind w:left="2880" w:hanging="360"/>
+      </w:pPr>
+      <w:rPr>
+        <w:rFonts w:ascii="Symbol" w:hAnsi="Symbol" w:hint="default"/>
+      </w:rPr>
+    </w:lvl>
+    <w:lvl w:ilvl="4" w:tplc="04060003" w:tentative="1">
+      <w:start w:val="1"/>
+      <w:numFmt w:val="bullet"/>
+      <w:lvlText w:val="o"/>
+      <w:lvlJc w:val="left"/>
+      <w:pPr>
+        <w:ind w:left="3600" w:hanging="360"/>
+      </w:pPr>
+      <w:rPr>
+        <w:rFonts w:ascii="Courier New" w:hAnsi="Courier New" w:cs="Courier New" w:hint="default"/>
+      </w:rPr>
+    </w:lvl>
+    <w:lvl w:ilvl="5" w:tplc="04060005" w:tentative="1">
+      <w:start w:val="1"/>
+      <w:numFmt w:val="bullet"/>
+      <w:lvlText w:val=""/>
+      <w:lvlJc w:val="left"/>
+      <w:pPr>
+        <w:ind w:left="4320" w:hanging="360"/>
+      </w:pPr>
+      <w:rPr>
+        <w:rFonts w:ascii="Wingdings" w:hAnsi="Wingdings" w:hint="default"/>
+      </w:rPr>
+    </w:lvl>
+    <w:lvl w:ilvl="6" w:tplc="04060001" w:tentative="1">
+      <w:start w:val="1"/>
+      <w:numFmt w:val="bullet"/>
+      <w:lvlText w:val=""/>
+      <w:lvlJc w:val="left"/>
+      <w:pPr>
+        <w:ind w:left="5040" w:hanging="360"/>
+      </w:pPr>
+      <w:rPr>
+        <w:rFonts w:ascii="Symbol" w:hAnsi="Symbol" w:hint="default"/>
+      </w:rPr>
+    </w:lvl>
+    <w:lvl w:ilvl="7" w:tplc="04060003" w:tentative="1">
+      <w:start w:val="1"/>
+      <w:numFmt w:val="bullet"/>
+      <w:lvlText w:val="o"/>
+      <w:lvlJc w:val="left"/>
+      <w:pPr>
+        <w:ind w:left="5760" w:hanging="360"/>
+      </w:pPr>
+      <w:rPr>
+        <w:rFonts w:ascii="Courier New" w:hAnsi="Courier New" w:cs="Courier New" w:hint="default"/>
+      </w:rPr>
+    </w:lvl>
+    <w:lvl w:ilvl="8" w:tplc="04060005" w:tentative="1">
+      <w:start w:val="1"/>
+      <w:numFmt w:val="bullet"/>
+      <w:lvlText w:val=""/>
+      <w:lvlJc w:val="left"/>
+      <w:pPr>
+        <w:ind w:left="6480" w:hanging="360"/>
+      </w:pPr>
+      <w:rPr>
+        <w:rFonts w:ascii="Wingdings" w:hAnsi="Wingdings" w:hint="default"/>
+      </w:rPr>
+    </w:lvl>
+  </w:abstractNum>
+  <w:abstractNum w:abstractNumId="4" w15:restartNumberingAfterBreak="0">
     <w:nsid w:val="58B274A9"/>
     <w:multiLevelType w:val="hybridMultilevel"/>
     <w:tmpl w:val="932EE108"/>
@@ -1330,7 +1536,7 @@
       </w:rPr>
     </w:lvl>
   </w:abstractNum>
-  <w:abstractNum w:abstractNumId="4" w15:restartNumberingAfterBreak="0">
+  <w:abstractNum w:abstractNumId="5" w15:restartNumberingAfterBreak="0">
     <w:nsid w:val="78076757"/>
     <w:multiLevelType w:val="hybridMultilevel"/>
     <w:tmpl w:val="6CFC94A2"/>
@@ -1450,13 +1656,16 @@
     <w:abstractNumId w:val="2"/>
   </w:num>
   <w:num w:numId="3">
-    <w:abstractNumId w:val="3"/>
+    <w:abstractNumId w:val="4"/>
   </w:num>
   <w:num w:numId="4">
-    <w:abstractNumId w:val="4"/>
+    <w:abstractNumId w:val="5"/>
   </w:num>
   <w:num w:numId="5">
     <w:abstractNumId w:val="1"/>
+  </w:num>
+  <w:num w:numId="6">
+    <w:abstractNumId w:val="3"/>
   </w:num>
 </w:numbering>
 </file>

</xml_diff>

<commit_message>
Added light sensor and sensor sampling
</commit_message>
<xml_diff>
--- a/docs/logbog.docx
+++ b/docs/logbog.docx
@@ -689,6 +689,9 @@
           <w:ilvl w:val="0"/>
           <w:numId w:val="5"/>
         </w:numPr>
+        <w:rPr>
+          <w:noProof/>
+        </w:rPr>
       </w:pPr>
       <w:r>
         <w:t xml:space="preserve"> Jeg har også lavet nogle kompliceret grafiske figurer så </w:t>
@@ -773,11 +776,16 @@
         </w:drawing>
       </w:r>
     </w:p>
+    <w:p/>
     <w:p>
       <w:pPr>
         <w:pStyle w:val="Overskrift2"/>
       </w:pPr>
       <w:r>
+        <w:br w:type="column"/>
+      </w:r>
+      <w:r>
+        <w:lastRenderedPageBreak/>
         <w:t>18-01-2021</w:t>
       </w:r>
     </w:p>
@@ -851,12 +859,7 @@
       </w:r>
       <w:proofErr w:type="spellEnd"/>
       <w:r>
-        <w:t xml:space="preserve"> som kræver at brugeren skal indtaste et navn og nummer over seriel, indtil dette er gjort bliver selve programmet ikke vist. Senere vil jeg lave at dette kan skippes via touch. Lige nu er der blot en besked på LCD at man skal følge instruktioner v</w:t>
-      </w:r>
-      <w:bookmarkStart w:id="0" w:name="_GoBack"/>
-      <w:bookmarkEnd w:id="0"/>
-      <w:r>
-        <w:t>ia seriel forbindelse.</w:t>
+        <w:t xml:space="preserve"> som kræver at brugeren skal indtaste et navn og nummer over seriel, indtil dette er gjort bliver selve programmet ikke vist. Senere vil jeg lave at dette kan skippes via touch. Lige nu er der blot en besked på LCD at man skal følge instruktioner via seriel forbindelse.</w:t>
       </w:r>
     </w:p>
     <w:p>
@@ -867,6 +870,82 @@
           <w:numId w:val="6"/>
         </w:numPr>
       </w:pPr>
+      <w:r>
+        <w:t xml:space="preserve">Har lavet </w:t>
+      </w:r>
+      <w:r>
+        <w:t xml:space="preserve">en dag og nat </w:t>
+      </w:r>
+      <w:r>
+        <w:t>cyklus</w:t>
+      </w:r>
+      <w:r>
+        <w:t>. Dag fra 6:00 til 18:00 og Nat fra 18:00 til 6:00</w:t>
+      </w:r>
+      <w:r>
+        <w:t>.</w:t>
+      </w:r>
+      <w:r>
+        <w:t xml:space="preserve"> Ud fra </w:t>
+      </w:r>
+      <w:proofErr w:type="gramStart"/>
+      <w:r>
+        <w:t>RTC funktionen</w:t>
+      </w:r>
+      <w:proofErr w:type="gramEnd"/>
+      <w:r>
+        <w:t>.</w:t>
+      </w:r>
+    </w:p>
+    <w:p>
+      <w:pPr>
+        <w:pStyle w:val="Listeafsnit"/>
+        <w:numPr>
+          <w:ilvl w:val="0"/>
+          <w:numId w:val="6"/>
+        </w:numPr>
+      </w:pPr>
+      <w:r>
+        <w:t xml:space="preserve">Har lavet et </w:t>
+      </w:r>
+      <w:proofErr w:type="gramStart"/>
+      <w:r>
+        <w:t>vandings system</w:t>
+      </w:r>
+      <w:proofErr w:type="gramEnd"/>
+      <w:r>
+        <w:t xml:space="preserve"> som </w:t>
+      </w:r>
+      <w:proofErr w:type="spellStart"/>
+      <w:r>
+        <w:t>checker</w:t>
+      </w:r>
+      <w:proofErr w:type="spellEnd"/>
+      <w:r>
+        <w:t xml:space="preserve"> om den har vandet en gang i 10min hver dag og nat cyklus. Altså 2 gange dagligt. Vanding bliver </w:t>
+      </w:r>
+      <w:proofErr w:type="spellStart"/>
+      <w:r>
+        <w:t>representeret</w:t>
+      </w:r>
+      <w:proofErr w:type="spellEnd"/>
+      <w:r>
+        <w:t xml:space="preserve"> med 2 små sprinklere inde i drivhuset på display.</w:t>
+      </w:r>
+    </w:p>
+    <w:p>
+      <w:pPr>
+        <w:pStyle w:val="Listeafsnit"/>
+        <w:numPr>
+          <w:ilvl w:val="0"/>
+          <w:numId w:val="6"/>
+        </w:numPr>
+      </w:pPr>
+      <w:r>
+        <w:t>Tilføjet lyssensor.</w:t>
+      </w:r>
+      <w:bookmarkStart w:id="0" w:name="_GoBack"/>
+      <w:bookmarkEnd w:id="0"/>
     </w:p>
     <w:sectPr>
       <w:headerReference w:type="default" r:id="rId12"/>

</xml_diff>

<commit_message>
Added Thermistor and artificial sun
</commit_message>
<xml_diff>
--- a/docs/logbog.docx
+++ b/docs/logbog.docx
@@ -944,6 +944,9 @@
       <w:r>
         <w:t>Tilføjet lyssensor.</w:t>
       </w:r>
+      <w:r>
+        <w:t xml:space="preserve"> Med sampling.</w:t>
+      </w:r>
     </w:p>
     <w:p>
       <w:pPr>
@@ -975,11 +978,84 @@
       <w:r>
         <w:t>.</w:t>
       </w:r>
+    </w:p>
+    <w:p>
+      <w:pPr>
+        <w:pStyle w:val="Listeafsnit"/>
+        <w:numPr>
+          <w:ilvl w:val="0"/>
+          <w:numId w:val="6"/>
+        </w:numPr>
+      </w:pPr>
+      <w:r>
+        <w:t xml:space="preserve">Tilføjet </w:t>
+      </w:r>
+      <w:proofErr w:type="spellStart"/>
+      <w:r>
+        <w:t>thermistor</w:t>
+      </w:r>
+      <w:proofErr w:type="spellEnd"/>
+      <w:r>
+        <w:t xml:space="preserve">. Men har stjålet koden fra noget </w:t>
+      </w:r>
+      <w:proofErr w:type="spellStart"/>
+      <w:r>
+        <w:t>arduino</w:t>
+      </w:r>
+      <w:proofErr w:type="spellEnd"/>
+      <w:r>
+        <w:t xml:space="preserve"> kode, så temperaturen vises lidt forkert, men det må rettes i morgen.</w:t>
+      </w:r>
       <w:bookmarkStart w:id="0" w:name="_GoBack"/>
       <w:bookmarkEnd w:id="0"/>
     </w:p>
+    <w:p>
+      <w:pPr>
+        <w:ind w:left="360"/>
+      </w:pPr>
+      <w:r>
+        <w:rPr>
+          <w:noProof/>
+        </w:rPr>
+        <w:drawing>
+          <wp:inline distT="0" distB="0" distL="0" distR="0" wp14:anchorId="1A77C9AF" wp14:editId="562A63CA">
+            <wp:extent cx="6120130" cy="3374390"/>
+            <wp:effectExtent l="0" t="0" r="0" b="0"/>
+            <wp:docPr id="5" name="Billede 5"/>
+            <wp:cNvGraphicFramePr>
+              <a:graphicFrameLocks xmlns:a="http://schemas.openxmlformats.org/drawingml/2006/main" noChangeAspect="1"/>
+            </wp:cNvGraphicFramePr>
+            <a:graphic xmlns:a="http://schemas.openxmlformats.org/drawingml/2006/main">
+              <a:graphicData uri="http://schemas.openxmlformats.org/drawingml/2006/picture">
+                <pic:pic xmlns:pic="http://schemas.openxmlformats.org/drawingml/2006/picture">
+                  <pic:nvPicPr>
+                    <pic:cNvPr id="1" name=""/>
+                    <pic:cNvPicPr/>
+                  </pic:nvPicPr>
+                  <pic:blipFill>
+                    <a:blip r:embed="rId12"/>
+                    <a:stretch>
+                      <a:fillRect/>
+                    </a:stretch>
+                  </pic:blipFill>
+                  <pic:spPr>
+                    <a:xfrm>
+                      <a:off x="0" y="0"/>
+                      <a:ext cx="6120130" cy="3374390"/>
+                    </a:xfrm>
+                    <a:prstGeom prst="rect">
+                      <a:avLst/>
+                    </a:prstGeom>
+                  </pic:spPr>
+                </pic:pic>
+              </a:graphicData>
+            </a:graphic>
+          </wp:inline>
+        </w:drawing>
+      </w:r>
+    </w:p>
     <w:sectPr>
-      <w:headerReference w:type="default" r:id="rId12"/>
+      <w:headerReference w:type="default" r:id="rId13"/>
       <w:pgSz w:w="11906" w:h="16838"/>
       <w:pgMar w:top="1701" w:right="1134" w:bottom="1701" w:left="1134" w:header="708" w:footer="708" w:gutter="0"/>
       <w:cols w:space="708"/>

</xml_diff>

<commit_message>
Updated dokumentation and doxygen
</commit_message>
<xml_diff>
--- a/docs/logbog.docx
+++ b/docs/logbog.docx
@@ -1006,8 +1006,6 @@
       <w:r>
         <w:t xml:space="preserve"> kode, så temperaturen vises lidt forkert, men det må rettes i morgen.</w:t>
       </w:r>
-      <w:bookmarkStart w:id="0" w:name="_GoBack"/>
-      <w:bookmarkEnd w:id="0"/>
     </w:p>
     <w:p>
       <w:pPr>
@@ -1054,8 +1052,75 @@
         </w:drawing>
       </w:r>
     </w:p>
+    <w:p>
+      <w:pPr>
+        <w:pStyle w:val="Overskrift2"/>
+      </w:pPr>
+      <w:r>
+        <w:br w:type="column"/>
+      </w:r>
+      <w:r>
+        <w:lastRenderedPageBreak/>
+        <w:t>19-01-2021</w:t>
+      </w:r>
+    </w:p>
+    <w:p>
+      <w:pPr>
+        <w:pStyle w:val="Listeafsnit"/>
+        <w:numPr>
+          <w:ilvl w:val="0"/>
+          <w:numId w:val="7"/>
+        </w:numPr>
+      </w:pPr>
+      <w:proofErr w:type="spellStart"/>
+      <w:r>
+        <w:t>T</w:t>
+      </w:r>
+      <w:r>
+        <w:t>hermistor</w:t>
+      </w:r>
+      <w:r>
+        <w:t>en</w:t>
+      </w:r>
+      <w:proofErr w:type="spellEnd"/>
+      <w:r>
+        <w:t xml:space="preserve"> viste sig ikke at kunne lide 5v, har skiftet til 3v3 og så virker den fint.</w:t>
+      </w:r>
+    </w:p>
+    <w:p>
+      <w:pPr>
+        <w:pStyle w:val="Listeafsnit"/>
+        <w:numPr>
+          <w:ilvl w:val="0"/>
+          <w:numId w:val="7"/>
+        </w:numPr>
+      </w:pPr>
+      <w:r>
+        <w:t>Jeg er kommet bagud med dokumentation</w:t>
+      </w:r>
+      <w:r>
+        <w:t>en</w:t>
+      </w:r>
+      <w:r>
+        <w:t xml:space="preserve"> og har brugt en masse tid på denne</w:t>
+      </w:r>
+      <w:r>
+        <w:t xml:space="preserve">, eftersom det skal afleveres </w:t>
+      </w:r>
+      <w:proofErr w:type="spellStart"/>
+      <w:r>
+        <w:t>kl</w:t>
+      </w:r>
+      <w:proofErr w:type="spellEnd"/>
+      <w:r>
+        <w:t xml:space="preserve"> 12.00 i dag.</w:t>
+      </w:r>
+      <w:bookmarkStart w:id="0" w:name="_GoBack"/>
+      <w:bookmarkEnd w:id="0"/>
+    </w:p>
     <w:sectPr>
       <w:headerReference w:type="default" r:id="rId13"/>
+      <w:footerReference w:type="default" r:id="rId14"/>
       <w:pgSz w:w="11906" w:h="16838"/>
       <w:pgMar w:top="1701" w:right="1134" w:bottom="1701" w:left="1134" w:header="708" w:footer="708" w:gutter="0"/>
       <w:cols w:space="708"/>
@@ -1088,6 +1153,97 @@
     </w:p>
   </w:endnote>
 </w:endnotes>
+</file>
+
+<file path=word/footer1.xml><?xml version="1.0" encoding="utf-8"?>
+<w:ftr xmlns:wpc="http://schemas.microsoft.com/office/word/2010/wordprocessingCanvas" xmlns:cx="http://schemas.microsoft.com/office/drawing/2014/chartex" xmlns:cx1="http://schemas.microsoft.com/office/drawing/2015/9/8/chartex" xmlns:cx2="http://schemas.microsoft.com/office/drawing/2015/10/21/chartex" xmlns:cx3="http://schemas.microsoft.com/office/drawing/2016/5/9/chartex" xmlns:cx4="http://schemas.microsoft.com/office/drawing/2016/5/10/chartex" xmlns:cx5="http://schemas.microsoft.com/office/drawing/2016/5/11/chartex" xmlns:cx6="http://schemas.microsoft.com/office/drawing/2016/5/12/chartex" xmlns:cx7="http://schemas.microsoft.com/office/drawing/2016/5/13/chartex" xmlns:cx8="http://schemas.microsoft.com/office/drawing/2016/5/14/chartex" xmlns:mc="http://schemas.openxmlformats.org/markup-compatibility/2006" xmlns:aink="http://schemas.microsoft.com/office/drawing/2016/ink" xmlns:am3d="http://schemas.microsoft.com/office/drawing/2017/model3d" xmlns:o="urn:schemas-microsoft-com:office:office" xmlns:r="http://schemas.openxmlformats.org/officeDocument/2006/relationships" xmlns:m="http://schemas.openxmlformats.org/officeDocument/2006/math" xmlns:v="urn:schemas-microsoft-com:vml" xmlns:wp14="http://schemas.microsoft.com/office/word/2010/wordprocessingDrawing" xmlns:wp="http://schemas.openxmlformats.org/drawingml/2006/wordprocessingDrawing" xmlns:w10="urn:schemas-microsoft-com:office:word" xmlns:w="http://schemas.openxmlformats.org/wordprocessingml/2006/main" xmlns:w14="http://schemas.microsoft.com/office/word/2010/wordml" xmlns:w15="http://schemas.microsoft.com/office/word/2012/wordml" xmlns:w16cid="http://schemas.microsoft.com/office/word/2016/wordml/cid" xmlns:w16se="http://schemas.microsoft.com/office/word/2015/wordml/symex" xmlns:wpg="http://schemas.microsoft.com/office/word/2010/wordprocessingGroup" xmlns:wpi="http://schemas.microsoft.com/office/word/2010/wordprocessingInk" xmlns:wne="http://schemas.microsoft.com/office/word/2006/wordml" xmlns:wps="http://schemas.microsoft.com/office/word/2010/wordprocessingShape" mc:Ignorable="w14 w15 w16se w16cid wp14">
+  <w:p>
+    <w:pPr>
+      <w:pStyle w:val="Sidefod"/>
+      <w:jc w:val="center"/>
+      <w:rPr>
+        <w:color w:val="4472C4" w:themeColor="accent1"/>
+      </w:rPr>
+    </w:pPr>
+    <w:r>
+      <w:rPr>
+        <w:color w:val="4472C4" w:themeColor="accent1"/>
+      </w:rPr>
+      <w:t xml:space="preserve">Side </w:t>
+    </w:r>
+    <w:r>
+      <w:rPr>
+        <w:color w:val="4472C4" w:themeColor="accent1"/>
+      </w:rPr>
+      <w:fldChar w:fldCharType="begin"/>
+    </w:r>
+    <w:r>
+      <w:rPr>
+        <w:color w:val="4472C4" w:themeColor="accent1"/>
+      </w:rPr>
+      <w:instrText>PAGE  \* Arabic  \* MERGEFORMAT</w:instrText>
+    </w:r>
+    <w:r>
+      <w:rPr>
+        <w:color w:val="4472C4" w:themeColor="accent1"/>
+      </w:rPr>
+      <w:fldChar w:fldCharType="separate"/>
+    </w:r>
+    <w:r>
+      <w:rPr>
+        <w:color w:val="4472C4" w:themeColor="accent1"/>
+      </w:rPr>
+      <w:t>2</w:t>
+    </w:r>
+    <w:r>
+      <w:rPr>
+        <w:color w:val="4472C4" w:themeColor="accent1"/>
+      </w:rPr>
+      <w:fldChar w:fldCharType="end"/>
+    </w:r>
+    <w:r>
+      <w:rPr>
+        <w:color w:val="4472C4" w:themeColor="accent1"/>
+      </w:rPr>
+      <w:t xml:space="preserve"> af </w:t>
+    </w:r>
+    <w:r>
+      <w:rPr>
+        <w:color w:val="4472C4" w:themeColor="accent1"/>
+      </w:rPr>
+      <w:fldChar w:fldCharType="begin"/>
+    </w:r>
+    <w:r>
+      <w:rPr>
+        <w:color w:val="4472C4" w:themeColor="accent1"/>
+      </w:rPr>
+      <w:instrText>NUMPAGES \ * arabisk \ * MERGEFORMAT</w:instrText>
+    </w:r>
+    <w:r>
+      <w:rPr>
+        <w:color w:val="4472C4" w:themeColor="accent1"/>
+      </w:rPr>
+      <w:fldChar w:fldCharType="separate"/>
+    </w:r>
+    <w:r>
+      <w:rPr>
+        <w:color w:val="4472C4" w:themeColor="accent1"/>
+      </w:rPr>
+      <w:t>2</w:t>
+    </w:r>
+    <w:r>
+      <w:rPr>
+        <w:color w:val="4472C4" w:themeColor="accent1"/>
+      </w:rPr>
+      <w:fldChar w:fldCharType="end"/>
+    </w:r>
+  </w:p>
+  <w:p>
+    <w:pPr>
+      <w:pStyle w:val="Sidefod"/>
+    </w:pPr>
+  </w:p>
+</w:ftr>
 </file>
 
 <file path=word/footnotes.xml><?xml version="1.0" encoding="utf-8"?>
@@ -1497,6 +1653,119 @@
     </w:lvl>
   </w:abstractNum>
   <w:abstractNum w:abstractNumId="3" w15:restartNumberingAfterBreak="0">
+    <w:nsid w:val="45EC22E3"/>
+    <w:multiLevelType w:val="hybridMultilevel"/>
+    <w:tmpl w:val="3EC097FC"/>
+    <w:lvl w:ilvl="0" w:tplc="04060001">
+      <w:start w:val="1"/>
+      <w:numFmt w:val="bullet"/>
+      <w:lvlText w:val=""/>
+      <w:lvlJc w:val="left"/>
+      <w:pPr>
+        <w:ind w:left="720" w:hanging="360"/>
+      </w:pPr>
+      <w:rPr>
+        <w:rFonts w:ascii="Symbol" w:hAnsi="Symbol" w:hint="default"/>
+      </w:rPr>
+    </w:lvl>
+    <w:lvl w:ilvl="1" w:tplc="04060003" w:tentative="1">
+      <w:start w:val="1"/>
+      <w:numFmt w:val="bullet"/>
+      <w:lvlText w:val="o"/>
+      <w:lvlJc w:val="left"/>
+      <w:pPr>
+        <w:ind w:left="1440" w:hanging="360"/>
+      </w:pPr>
+      <w:rPr>
+        <w:rFonts w:ascii="Courier New" w:hAnsi="Courier New" w:cs="Courier New" w:hint="default"/>
+      </w:rPr>
+    </w:lvl>
+    <w:lvl w:ilvl="2" w:tplc="04060005" w:tentative="1">
+      <w:start w:val="1"/>
+      <w:numFmt w:val="bullet"/>
+      <w:lvlText w:val=""/>
+      <w:lvlJc w:val="left"/>
+      <w:pPr>
+        <w:ind w:left="2160" w:hanging="360"/>
+      </w:pPr>
+      <w:rPr>
+        <w:rFonts w:ascii="Wingdings" w:hAnsi="Wingdings" w:hint="default"/>
+      </w:rPr>
+    </w:lvl>
+    <w:lvl w:ilvl="3" w:tplc="04060001" w:tentative="1">
+      <w:start w:val="1"/>
+      <w:numFmt w:val="bullet"/>
+      <w:lvlText w:val=""/>
+      <w:lvlJc w:val="left"/>
+      <w:pPr>
+        <w:ind w:left="2880" w:hanging="360"/>
+      </w:pPr>
+      <w:rPr>
+        <w:rFonts w:ascii="Symbol" w:hAnsi="Symbol" w:hint="default"/>
+      </w:rPr>
+    </w:lvl>
+    <w:lvl w:ilvl="4" w:tplc="04060003" w:tentative="1">
+      <w:start w:val="1"/>
+      <w:numFmt w:val="bullet"/>
+      <w:lvlText w:val="o"/>
+      <w:lvlJc w:val="left"/>
+      <w:pPr>
+        <w:ind w:left="3600" w:hanging="360"/>
+      </w:pPr>
+      <w:rPr>
+        <w:rFonts w:ascii="Courier New" w:hAnsi="Courier New" w:cs="Courier New" w:hint="default"/>
+      </w:rPr>
+    </w:lvl>
+    <w:lvl w:ilvl="5" w:tplc="04060005" w:tentative="1">
+      <w:start w:val="1"/>
+      <w:numFmt w:val="bullet"/>
+      <w:lvlText w:val=""/>
+      <w:lvlJc w:val="left"/>
+      <w:pPr>
+        <w:ind w:left="4320" w:hanging="360"/>
+      </w:pPr>
+      <w:rPr>
+        <w:rFonts w:ascii="Wingdings" w:hAnsi="Wingdings" w:hint="default"/>
+      </w:rPr>
+    </w:lvl>
+    <w:lvl w:ilvl="6" w:tplc="04060001" w:tentative="1">
+      <w:start w:val="1"/>
+      <w:numFmt w:val="bullet"/>
+      <w:lvlText w:val=""/>
+      <w:lvlJc w:val="left"/>
+      <w:pPr>
+        <w:ind w:left="5040" w:hanging="360"/>
+      </w:pPr>
+      <w:rPr>
+        <w:rFonts w:ascii="Symbol" w:hAnsi="Symbol" w:hint="default"/>
+      </w:rPr>
+    </w:lvl>
+    <w:lvl w:ilvl="7" w:tplc="04060003" w:tentative="1">
+      <w:start w:val="1"/>
+      <w:numFmt w:val="bullet"/>
+      <w:lvlText w:val="o"/>
+      <w:lvlJc w:val="left"/>
+      <w:pPr>
+        <w:ind w:left="5760" w:hanging="360"/>
+      </w:pPr>
+      <w:rPr>
+        <w:rFonts w:ascii="Courier New" w:hAnsi="Courier New" w:cs="Courier New" w:hint="default"/>
+      </w:rPr>
+    </w:lvl>
+    <w:lvl w:ilvl="8" w:tplc="04060005" w:tentative="1">
+      <w:start w:val="1"/>
+      <w:numFmt w:val="bullet"/>
+      <w:lvlText w:val=""/>
+      <w:lvlJc w:val="left"/>
+      <w:pPr>
+        <w:ind w:left="6480" w:hanging="360"/>
+      </w:pPr>
+      <w:rPr>
+        <w:rFonts w:ascii="Wingdings" w:hAnsi="Wingdings" w:hint="default"/>
+      </w:rPr>
+    </w:lvl>
+  </w:abstractNum>
+  <w:abstractNum w:abstractNumId="4" w15:restartNumberingAfterBreak="0">
     <w:nsid w:val="560309C2"/>
     <w:multiLevelType w:val="hybridMultilevel"/>
     <w:tmpl w:val="31260588"/>
@@ -1609,7 +1878,7 @@
       </w:rPr>
     </w:lvl>
   </w:abstractNum>
-  <w:abstractNum w:abstractNumId="4" w15:restartNumberingAfterBreak="0">
+  <w:abstractNum w:abstractNumId="5" w15:restartNumberingAfterBreak="0">
     <w:nsid w:val="58B274A9"/>
     <w:multiLevelType w:val="hybridMultilevel"/>
     <w:tmpl w:val="932EE108"/>
@@ -1722,7 +1991,7 @@
       </w:rPr>
     </w:lvl>
   </w:abstractNum>
-  <w:abstractNum w:abstractNumId="5" w15:restartNumberingAfterBreak="0">
+  <w:abstractNum w:abstractNumId="6" w15:restartNumberingAfterBreak="0">
     <w:nsid w:val="78076757"/>
     <w:multiLevelType w:val="hybridMultilevel"/>
     <w:tmpl w:val="6CFC94A2"/>
@@ -1842,15 +2111,18 @@
     <w:abstractNumId w:val="2"/>
   </w:num>
   <w:num w:numId="3">
-    <w:abstractNumId w:val="4"/>
+    <w:abstractNumId w:val="5"/>
   </w:num>
   <w:num w:numId="4">
-    <w:abstractNumId w:val="5"/>
+    <w:abstractNumId w:val="6"/>
   </w:num>
   <w:num w:numId="5">
     <w:abstractNumId w:val="1"/>
   </w:num>
   <w:num w:numId="6">
+    <w:abstractNumId w:val="4"/>
+  </w:num>
+  <w:num w:numId="7">
     <w:abstractNumId w:val="3"/>
   </w:num>
 </w:numbering>

</xml_diff>